<commit_message>
Squence Diagram part 1
</commit_message>
<xml_diff>
--- a/Dokumen Desain.docx
+++ b/Dokumen Desain.docx
@@ -1,6 +1,6 @@
 
 <file path=word/document.xml><?xml version="1.0" encoding="utf-8"?>
-<w:document xmlns:wpc="http://schemas.microsoft.com/office/word/2010/wordprocessingCanvas" xmlns:mc="http://schemas.openxmlformats.org/markup-compatibility/2006" xmlns:o="urn:schemas-microsoft-com:office:office" xmlns:r="http://schemas.openxmlformats.org/officeDocument/2006/relationships" xmlns:m="http://schemas.openxmlformats.org/officeDocument/2006/math" xmlns:v="urn:schemas-microsoft-com:vml" xmlns:wp14="http://schemas.microsoft.com/office/word/2010/wordprocessingDrawing" xmlns:wp="http://schemas.openxmlformats.org/drawingml/2006/wordprocessingDrawing" xmlns:w10="urn:schemas-microsoft-com:office:word" xmlns:w="http://schemas.openxmlformats.org/wordprocessingml/2006/main" xmlns:w14="http://schemas.microsoft.com/office/word/2010/wordml" xmlns:wpg="http://schemas.microsoft.com/office/word/2010/wordprocessingGroup" xmlns:wpi="http://schemas.microsoft.com/office/word/2010/wordprocessingInk" xmlns:wne="http://schemas.microsoft.com/office/word/2006/wordml" xmlns:wps="http://schemas.microsoft.com/office/word/2010/wordprocessingShape" mc:Ignorable="w14 wp14">
+<w:document xmlns:ve="http://schemas.openxmlformats.org/markup-compatibility/2006" xmlns:o="urn:schemas-microsoft-com:office:office" xmlns:r="http://schemas.openxmlformats.org/officeDocument/2006/relationships" xmlns:m="http://schemas.openxmlformats.org/officeDocument/2006/math" xmlns:v="urn:schemas-microsoft-com:vml" xmlns:wp="http://schemas.openxmlformats.org/drawingml/2006/wordprocessingDrawing" xmlns:w10="urn:schemas-microsoft-com:office:word" xmlns:w="http://schemas.openxmlformats.org/wordprocessingml/2006/main" xmlns:wne="http://schemas.microsoft.com/office/word/2006/wordml">
   <w:body>
     <w:p>
       <w:pPr>
@@ -266,7 +266,7 @@
           <w:noProof/>
           <w:sz w:val="24"/>
           <w:szCs w:val="24"/>
-          <w:lang w:eastAsia="id-ID"/>
+          <w:lang w:val="en-US"/>
         </w:rPr>
         <w:drawing>
           <wp:inline distT="0" distB="0" distL="0" distR="0">
@@ -284,10 +284,10 @@
                     <pic:cNvPicPr/>
                   </pic:nvPicPr>
                   <pic:blipFill>
-                    <a:blip r:embed="rId6">
+                    <a:blip r:embed="rId5">
                       <a:extLst>
                         <a:ext uri="{28A0092B-C50C-407E-A947-70E740481C1C}">
-                          <a14:useLocalDpi xmlns:a14="http://schemas.microsoft.com/office/drawing/2010/main" val="0"/>
+                          <a14:useLocalDpi xmlns:a14="http://schemas.microsoft.com/office/drawing/2010/main" xmlns:wps="http://schemas.microsoft.com/office/word/2010/wordprocessingShape" xmlns:wpi="http://schemas.microsoft.com/office/word/2010/wordprocessingInk" xmlns:wpg="http://schemas.microsoft.com/office/word/2010/wordprocessingGroup" xmlns:w14="http://schemas.microsoft.com/office/word/2010/wordml" xmlns:w="http://schemas.openxmlformats.org/wordprocessingml/2006/main" xmlns:w10="urn:schemas-microsoft-com:office:word" xmlns:wp14="http://schemas.microsoft.com/office/word/2010/wordprocessingDrawing" xmlns:v="urn:schemas-microsoft-com:vml" xmlns:o="urn:schemas-microsoft-com:office:office" xmlns:mc="http://schemas.openxmlformats.org/markup-compatibility/2006" xmlns:wpc="http://schemas.microsoft.com/office/word/2010/wordprocessingCanvas" xmlns="" val="0"/>
                         </a:ext>
                       </a:extLst>
                     </a:blip>
@@ -347,9 +347,250 @@
       <w:bookmarkStart w:id="0" w:name="_GoBack"/>
       <w:bookmarkEnd w:id="0"/>
     </w:p>
+    <w:p>
+      <w:pPr>
+        <w:pStyle w:val="ListParagraph"/>
+        <w:ind w:left="0"/>
+        <w:rPr>
+          <w:rFonts w:ascii="Times New Roman" w:hAnsi="Times New Roman" w:cs="Times New Roman"/>
+          <w:sz w:val="24"/>
+          <w:szCs w:val="24"/>
+          <w:lang w:val="en-US"/>
+        </w:rPr>
+      </w:pPr>
+      <w:r>
+        <w:rPr>
+          <w:rFonts w:ascii="Times New Roman" w:hAnsi="Times New Roman" w:cs="Times New Roman"/>
+          <w:noProof/>
+          <w:sz w:val="24"/>
+          <w:szCs w:val="24"/>
+          <w:lang w:val="en-US"/>
+        </w:rPr>
+        <w:drawing>
+          <wp:inline distT="0" distB="0" distL="0" distR="0">
+            <wp:extent cx="4500245" cy="1749425"/>
+            <wp:effectExtent l="19050" t="0" r="0" b="0"/>
+            <wp:docPr id="13" name="Picture 12" descr="Signup_SquenceSurvey.jpg"/>
+            <wp:cNvGraphicFramePr>
+              <a:graphicFrameLocks xmlns:a="http://schemas.openxmlformats.org/drawingml/2006/main" noChangeAspect="1"/>
+            </wp:cNvGraphicFramePr>
+            <a:graphic xmlns:a="http://schemas.openxmlformats.org/drawingml/2006/main">
+              <a:graphicData uri="http://schemas.openxmlformats.org/drawingml/2006/picture">
+                <pic:pic xmlns:pic="http://schemas.openxmlformats.org/drawingml/2006/picture">
+                  <pic:nvPicPr>
+                    <pic:cNvPr id="0" name="Signup_SquenceSurvey.jpg"/>
+                    <pic:cNvPicPr/>
+                  </pic:nvPicPr>
+                  <pic:blipFill>
+                    <a:blip r:embed="rId6"/>
+                    <a:stretch>
+                      <a:fillRect/>
+                    </a:stretch>
+                  </pic:blipFill>
+                  <pic:spPr>
+                    <a:xfrm>
+                      <a:off x="0" y="0"/>
+                      <a:ext cx="4500245" cy="1749425"/>
+                    </a:xfrm>
+                    <a:prstGeom prst="rect">
+                      <a:avLst/>
+                    </a:prstGeom>
+                  </pic:spPr>
+                </pic:pic>
+              </a:graphicData>
+            </a:graphic>
+          </wp:inline>
+        </w:drawing>
+      </w:r>
+    </w:p>
+    <w:p>
+      <w:pPr>
+        <w:pStyle w:val="ListParagraph"/>
+        <w:ind w:left="0"/>
+        <w:rPr>
+          <w:rFonts w:ascii="Times New Roman" w:hAnsi="Times New Roman" w:cs="Times New Roman"/>
+          <w:sz w:val="24"/>
+          <w:szCs w:val="24"/>
+          <w:lang w:val="en-US"/>
+        </w:rPr>
+      </w:pPr>
+    </w:p>
+    <w:p>
+      <w:pPr>
+        <w:pStyle w:val="ListParagraph"/>
+        <w:ind w:left="0"/>
+        <w:rPr>
+          <w:rFonts w:ascii="Times New Roman" w:hAnsi="Times New Roman" w:cs="Times New Roman"/>
+          <w:sz w:val="24"/>
+          <w:szCs w:val="24"/>
+          <w:lang w:val="en-US"/>
+        </w:rPr>
+      </w:pPr>
+      <w:r>
+        <w:rPr>
+          <w:rFonts w:ascii="Times New Roman" w:hAnsi="Times New Roman" w:cs="Times New Roman"/>
+          <w:noProof/>
+          <w:sz w:val="24"/>
+          <w:szCs w:val="24"/>
+          <w:lang w:val="en-US"/>
+        </w:rPr>
+        <w:drawing>
+          <wp:inline distT="0" distB="0" distL="0" distR="0">
+            <wp:extent cx="4500245" cy="1721485"/>
+            <wp:effectExtent l="19050" t="0" r="0" b="0"/>
+            <wp:docPr id="14" name="Picture 13" descr="Login_SquenceSurvey.jpg"/>
+            <wp:cNvGraphicFramePr>
+              <a:graphicFrameLocks xmlns:a="http://schemas.openxmlformats.org/drawingml/2006/main" noChangeAspect="1"/>
+            </wp:cNvGraphicFramePr>
+            <a:graphic xmlns:a="http://schemas.openxmlformats.org/drawingml/2006/main">
+              <a:graphicData uri="http://schemas.openxmlformats.org/drawingml/2006/picture">
+                <pic:pic xmlns:pic="http://schemas.openxmlformats.org/drawingml/2006/picture">
+                  <pic:nvPicPr>
+                    <pic:cNvPr id="0" name="Login_SquenceSurvey.jpg"/>
+                    <pic:cNvPicPr/>
+                  </pic:nvPicPr>
+                  <pic:blipFill>
+                    <a:blip r:embed="rId7"/>
+                    <a:stretch>
+                      <a:fillRect/>
+                    </a:stretch>
+                  </pic:blipFill>
+                  <pic:spPr>
+                    <a:xfrm>
+                      <a:off x="0" y="0"/>
+                      <a:ext cx="4500245" cy="1721485"/>
+                    </a:xfrm>
+                    <a:prstGeom prst="rect">
+                      <a:avLst/>
+                    </a:prstGeom>
+                  </pic:spPr>
+                </pic:pic>
+              </a:graphicData>
+            </a:graphic>
+          </wp:inline>
+        </w:drawing>
+      </w:r>
+    </w:p>
+    <w:p>
+      <w:pPr>
+        <w:pStyle w:val="ListParagraph"/>
+        <w:ind w:left="0"/>
+        <w:rPr>
+          <w:rFonts w:ascii="Times New Roman" w:hAnsi="Times New Roman" w:cs="Times New Roman"/>
+          <w:sz w:val="24"/>
+          <w:szCs w:val="24"/>
+          <w:lang w:val="en-US"/>
+        </w:rPr>
+      </w:pPr>
+    </w:p>
+    <w:p>
+      <w:pPr>
+        <w:pStyle w:val="ListParagraph"/>
+        <w:ind w:left="0"/>
+        <w:rPr>
+          <w:rFonts w:ascii="Times New Roman" w:hAnsi="Times New Roman" w:cs="Times New Roman"/>
+          <w:sz w:val="24"/>
+          <w:szCs w:val="24"/>
+          <w:lang w:val="en-US"/>
+        </w:rPr>
+      </w:pPr>
+      <w:r>
+        <w:rPr>
+          <w:rFonts w:ascii="Times New Roman" w:hAnsi="Times New Roman" w:cs="Times New Roman"/>
+          <w:noProof/>
+          <w:sz w:val="24"/>
+          <w:szCs w:val="24"/>
+          <w:lang w:val="en-US"/>
+        </w:rPr>
+        <w:lastRenderedPageBreak/>
+        <w:drawing>
+          <wp:inline distT="0" distB="0" distL="0" distR="0">
+            <wp:extent cx="4500245" cy="2911475"/>
+            <wp:effectExtent l="19050" t="0" r="0" b="0"/>
+            <wp:docPr id="15" name="Picture 14" descr="CreateQuestion_SquenceSurvey.jpg"/>
+            <wp:cNvGraphicFramePr>
+              <a:graphicFrameLocks xmlns:a="http://schemas.openxmlformats.org/drawingml/2006/main" noChangeAspect="1"/>
+            </wp:cNvGraphicFramePr>
+            <a:graphic xmlns:a="http://schemas.openxmlformats.org/drawingml/2006/main">
+              <a:graphicData uri="http://schemas.openxmlformats.org/drawingml/2006/picture">
+                <pic:pic xmlns:pic="http://schemas.openxmlformats.org/drawingml/2006/picture">
+                  <pic:nvPicPr>
+                    <pic:cNvPr id="0" name="CreateQuestion_SquenceSurvey.jpg"/>
+                    <pic:cNvPicPr/>
+                  </pic:nvPicPr>
+                  <pic:blipFill>
+                    <a:blip r:embed="rId8"/>
+                    <a:stretch>
+                      <a:fillRect/>
+                    </a:stretch>
+                  </pic:blipFill>
+                  <pic:spPr>
+                    <a:xfrm>
+                      <a:off x="0" y="0"/>
+                      <a:ext cx="4500245" cy="2911475"/>
+                    </a:xfrm>
+                    <a:prstGeom prst="rect">
+                      <a:avLst/>
+                    </a:prstGeom>
+                  </pic:spPr>
+                </pic:pic>
+              </a:graphicData>
+            </a:graphic>
+          </wp:inline>
+        </w:drawing>
+      </w:r>
+    </w:p>
+    <w:p>
+      <w:pPr>
+        <w:pStyle w:val="ListParagraph"/>
+        <w:ind w:left="0"/>
+        <w:rPr>
+          <w:rFonts w:ascii="Times New Roman" w:hAnsi="Times New Roman" w:cs="Times New Roman"/>
+          <w:sz w:val="24"/>
+          <w:szCs w:val="24"/>
+          <w:lang w:val="en-US"/>
+        </w:rPr>
+      </w:pPr>
+    </w:p>
+    <w:p>
+      <w:pPr>
+        <w:pStyle w:val="ListParagraph"/>
+        <w:ind w:left="0"/>
+        <w:rPr>
+          <w:rFonts w:ascii="Times New Roman" w:hAnsi="Times New Roman" w:cs="Times New Roman"/>
+          <w:sz w:val="24"/>
+          <w:szCs w:val="24"/>
+          <w:lang w:val="en-US"/>
+        </w:rPr>
+      </w:pPr>
+    </w:p>
+    <w:p>
+      <w:pPr>
+        <w:pStyle w:val="ListParagraph"/>
+        <w:ind w:left="0"/>
+        <w:rPr>
+          <w:rFonts w:ascii="Times New Roman" w:hAnsi="Times New Roman" w:cs="Times New Roman"/>
+          <w:sz w:val="24"/>
+          <w:szCs w:val="24"/>
+          <w:lang w:val="en-US"/>
+        </w:rPr>
+      </w:pPr>
+    </w:p>
+    <w:p>
+      <w:pPr>
+        <w:pStyle w:val="ListParagraph"/>
+        <w:ind w:left="0"/>
+        <w:rPr>
+          <w:rFonts w:ascii="Times New Roman" w:hAnsi="Times New Roman" w:cs="Times New Roman"/>
+          <w:sz w:val="24"/>
+          <w:szCs w:val="24"/>
+          <w:lang w:val="en-US"/>
+        </w:rPr>
+      </w:pPr>
+    </w:p>
     <w:sectPr>
       <w:pgSz w:w="9072" w:h="12191" w:code="9"/>
-      <w:pgMar w:top="1985" w:right="964" w:bottom="1985" w:left="1021" w:header="709" w:footer="709" w:gutter="0"/>
+      <w:pgMar w:top="1710" w:right="964" w:bottom="1985" w:left="1021" w:header="709" w:footer="709" w:gutter="0"/>
       <w:cols w:space="708"/>
       <w:docGrid w:linePitch="360"/>
     </w:sectPr>
@@ -358,7 +599,7 @@
 </file>
 
 <file path=word/numbering.xml><?xml version="1.0" encoding="utf-8"?>
-<w:numbering xmlns:wpc="http://schemas.microsoft.com/office/word/2010/wordprocessingCanvas" xmlns:mc="http://schemas.openxmlformats.org/markup-compatibility/2006" xmlns:o="urn:schemas-microsoft-com:office:office" xmlns:r="http://schemas.openxmlformats.org/officeDocument/2006/relationships" xmlns:m="http://schemas.openxmlformats.org/officeDocument/2006/math" xmlns:v="urn:schemas-microsoft-com:vml" xmlns:wp14="http://schemas.microsoft.com/office/word/2010/wordprocessingDrawing" xmlns:wp="http://schemas.openxmlformats.org/drawingml/2006/wordprocessingDrawing" xmlns:w10="urn:schemas-microsoft-com:office:word" xmlns:w="http://schemas.openxmlformats.org/wordprocessingml/2006/main" xmlns:w14="http://schemas.microsoft.com/office/word/2010/wordml" xmlns:wpg="http://schemas.microsoft.com/office/word/2010/wordprocessingGroup" xmlns:wpi="http://schemas.microsoft.com/office/word/2010/wordprocessingInk" xmlns:wne="http://schemas.microsoft.com/office/word/2006/wordml" xmlns:wps="http://schemas.microsoft.com/office/word/2010/wordprocessingShape" mc:Ignorable="w14 wp14">
+<w:numbering xmlns:ve="http://schemas.openxmlformats.org/markup-compatibility/2006" xmlns:o="urn:schemas-microsoft-com:office:office" xmlns:r="http://schemas.openxmlformats.org/officeDocument/2006/relationships" xmlns:m="http://schemas.openxmlformats.org/officeDocument/2006/math" xmlns:v="urn:schemas-microsoft-com:vml" xmlns:wp="http://schemas.openxmlformats.org/drawingml/2006/wordprocessingDrawing" xmlns:w10="urn:schemas-microsoft-com:office:word" xmlns:w="http://schemas.openxmlformats.org/wordprocessingml/2006/main" xmlns:wne="http://schemas.microsoft.com/office/word/2006/wordml">
   <w:abstractNum w:abstractNumId="0">
     <w:nsid w:val="71A5242F"/>
     <w:multiLevelType w:val="hybridMultilevel"/>
@@ -452,7 +693,7 @@
 </file>
 
 <file path=word/styles.xml><?xml version="1.0" encoding="utf-8"?>
-<w:styles xmlns:mc="http://schemas.openxmlformats.org/markup-compatibility/2006" xmlns:r="http://schemas.openxmlformats.org/officeDocument/2006/relationships" xmlns:w="http://schemas.openxmlformats.org/wordprocessingml/2006/main" xmlns:w14="http://schemas.microsoft.com/office/word/2010/wordml" mc:Ignorable="w14">
+<w:styles xmlns:r="http://schemas.openxmlformats.org/officeDocument/2006/relationships" xmlns:w="http://schemas.openxmlformats.org/wordprocessingml/2006/main">
   <w:docDefaults>
     <w:rPrDefault>
       <w:rPr>
@@ -610,6 +851,7 @@
   <w:style w:type="paragraph" w:default="1" w:styleId="Normal">
     <w:name w:val="Normal"/>
     <w:qFormat/>
+    <w:rsid w:val="008D74A5"/>
   </w:style>
   <w:style w:type="character" w:default="1" w:styleId="DefaultParagraphFont">
     <w:name w:val="Default Paragraph Font"/>
@@ -622,6 +864,7 @@
     <w:uiPriority w:val="99"/>
     <w:semiHidden/>
     <w:unhideWhenUsed/>
+    <w:qFormat/>
     <w:tblPr>
       <w:tblInd w:w="0" w:type="dxa"/>
       <w:tblCellMar>

</xml_diff>